<commit_message>
Overføringer til/fra egen avd. omkodes til ikke-overført
</commit_message>
<xml_diff>
--- a/doc/Arbeidsplan, NIR.docx
+++ b/doc/Arbeidsplan, NIR.docx
@@ -44,6 +44,219 @@
         </w:rPr>
         <w:t xml:space="preserve"> (arbeidsdokument)</w:t>
       </w:r>
+    </w:p>
+    <w:p>
+      <w:pPr>
+        <w:pStyle w:val="NoSpacing"/>
+        <w:rPr>
+          <w:rFonts w:cstheme="minorHAnsi"/>
+        </w:rPr>
+      </w:pPr>
+    </w:p>
+    <w:p>
+      <w:pPr>
+        <w:pStyle w:val="NoSpacing"/>
+        <w:rPr>
+          <w:rFonts w:cstheme="minorHAnsi"/>
+        </w:rPr>
+      </w:pPr>
+      <w:r>
+        <w:rPr>
+          <w:rFonts w:cstheme="minorHAnsi"/>
+        </w:rPr>
+        <w:t>Etter årsrapport:</w:t>
+      </w:r>
+    </w:p>
+    <w:p>
+      <w:pPr>
+        <w:pStyle w:val="NoSpacing"/>
+        <w:numPr>
+          <w:ilvl w:val="0"/>
+          <w:numId w:val="24"/>
+        </w:numPr>
+        <w:rPr>
+          <w:rFonts w:cstheme="minorHAnsi"/>
+        </w:rPr>
+      </w:pPr>
+    </w:p>
+    <w:p>
+      <w:pPr>
+        <w:pStyle w:val="NoSpacing"/>
+        <w:numPr>
+          <w:ilvl w:val="0"/>
+          <w:numId w:val="24"/>
+        </w:numPr>
+        <w:rPr>
+          <w:rFonts w:cstheme="minorHAnsi"/>
+        </w:rPr>
+      </w:pPr>
+      <w:r>
+        <w:rPr>
+          <w:rFonts w:cstheme="minorHAnsi"/>
+        </w:rPr>
+        <w:t xml:space="preserve">Resultater for pårørendeskjema </w:t>
+      </w:r>
+    </w:p>
+    <w:p>
+      <w:pPr>
+        <w:pStyle w:val="NoSpacing"/>
+        <w:numPr>
+          <w:ilvl w:val="0"/>
+          <w:numId w:val="24"/>
+        </w:numPr>
+        <w:rPr>
+          <w:rFonts w:cstheme="minorHAnsi"/>
+        </w:rPr>
+      </w:pPr>
+      <w:r>
+        <w:rPr>
+          <w:rFonts w:cstheme="minorHAnsi"/>
+        </w:rPr>
+        <w:t xml:space="preserve">(Ikke </w:t>
+      </w:r>
+      <w:proofErr w:type="spellStart"/>
+      <w:r>
+        <w:rPr>
+          <w:rFonts w:cstheme="minorHAnsi"/>
+        </w:rPr>
+        <w:t>pri</w:t>
+      </w:r>
+      <w:proofErr w:type="spellEnd"/>
+      <w:r>
+        <w:rPr>
+          <w:rFonts w:cstheme="minorHAnsi"/>
+        </w:rPr>
+        <w:t>.) Månedlig oversikt, se HN-</w:t>
+      </w:r>
+      <w:proofErr w:type="spellStart"/>
+      <w:r>
+        <w:rPr>
+          <w:rFonts w:cstheme="minorHAnsi"/>
+        </w:rPr>
+        <w:t>IKTrapport</w:t>
+      </w:r>
+      <w:proofErr w:type="spellEnd"/>
+    </w:p>
+    <w:p>
+      <w:pPr>
+        <w:pStyle w:val="NoSpacing"/>
+        <w:numPr>
+          <w:ilvl w:val="0"/>
+          <w:numId w:val="24"/>
+        </w:numPr>
+        <w:rPr>
+          <w:rFonts w:cstheme="minorHAnsi"/>
+        </w:rPr>
+      </w:pPr>
+      <w:r>
+        <w:rPr>
+          <w:rFonts w:cstheme="minorHAnsi"/>
+        </w:rPr>
+        <w:t xml:space="preserve">(Ikke </w:t>
+      </w:r>
+      <w:proofErr w:type="spellStart"/>
+      <w:r>
+        <w:rPr>
+          <w:rFonts w:cstheme="minorHAnsi"/>
+        </w:rPr>
+        <w:t>pri</w:t>
+      </w:r>
+      <w:proofErr w:type="spellEnd"/>
+      <w:r>
+        <w:rPr>
+          <w:rFonts w:cstheme="minorHAnsi"/>
+        </w:rPr>
+        <w:t xml:space="preserve">.) </w:t>
+      </w:r>
+      <w:r>
+        <w:rPr>
+          <w:rFonts w:cstheme="minorHAnsi"/>
+        </w:rPr>
+        <w:t xml:space="preserve">Utskrevne pasienter kveld og natt, </w:t>
+      </w:r>
+      <w:r>
+        <w:rPr>
+          <w:rFonts w:cstheme="minorHAnsi"/>
+        </w:rPr>
+        <w:t>HN-</w:t>
+      </w:r>
+      <w:proofErr w:type="spellStart"/>
+      <w:r>
+        <w:rPr>
+          <w:rFonts w:cstheme="minorHAnsi"/>
+        </w:rPr>
+        <w:t>IKTrapport</w:t>
+      </w:r>
+      <w:proofErr w:type="spellEnd"/>
+      <w:r>
+        <w:rPr>
+          <w:rFonts w:cstheme="minorHAnsi"/>
+        </w:rPr>
+        <w:t xml:space="preserve"> (helligdager behandles som vanlige dager.) </w:t>
+      </w:r>
+    </w:p>
+    <w:p>
+      <w:pPr>
+        <w:pStyle w:val="NoSpacing"/>
+        <w:numPr>
+          <w:ilvl w:val="0"/>
+          <w:numId w:val="24"/>
+        </w:numPr>
+        <w:rPr>
+          <w:rFonts w:cstheme="minorHAnsi"/>
+        </w:rPr>
+      </w:pPr>
+      <w:r>
+        <w:rPr>
+          <w:rFonts w:cstheme="minorHAnsi"/>
+        </w:rPr>
+        <w:t xml:space="preserve">(Ikke </w:t>
+      </w:r>
+      <w:proofErr w:type="spellStart"/>
+      <w:r>
+        <w:rPr>
+          <w:rFonts w:cstheme="minorHAnsi"/>
+        </w:rPr>
+        <w:t>pri</w:t>
+      </w:r>
+      <w:proofErr w:type="spellEnd"/>
+      <w:r>
+        <w:rPr>
+          <w:rFonts w:cstheme="minorHAnsi"/>
+        </w:rPr>
+        <w:t xml:space="preserve">.) </w:t>
+      </w:r>
+      <w:r>
+        <w:rPr>
+          <w:rFonts w:cstheme="minorHAnsi"/>
+        </w:rPr>
+        <w:t xml:space="preserve">Overflyttinger, </w:t>
+      </w:r>
+      <w:r>
+        <w:rPr>
+          <w:rFonts w:cstheme="minorHAnsi"/>
+        </w:rPr>
+        <w:t>HN-</w:t>
+      </w:r>
+      <w:proofErr w:type="spellStart"/>
+      <w:r>
+        <w:rPr>
+          <w:rFonts w:cstheme="minorHAnsi"/>
+        </w:rPr>
+        <w:t>IKTrapport</w:t>
+      </w:r>
+      <w:proofErr w:type="spellEnd"/>
+    </w:p>
+    <w:p>
+      <w:pPr>
+        <w:pStyle w:val="NoSpacing"/>
+        <w:ind w:left="720"/>
+        <w:rPr>
+          <w:rFonts w:cstheme="minorHAnsi"/>
+        </w:rPr>
+      </w:pPr>
+      <w:bookmarkStart w:id="0" w:name="_GoBack"/>
+      <w:bookmarkEnd w:id="0"/>
     </w:p>
     <w:p>
       <w:pPr>
@@ -221,17 +434,7 @@
                 <w:color w:val="000000"/>
                 <w:lang w:eastAsia="zh-CN"/>
               </w:rPr>
-              <w:t>Tra</w:t>
-            </w:r>
-            <w:bookmarkStart w:id="0" w:name="_GoBack"/>
-            <w:bookmarkEnd w:id="0"/>
-            <w:r>
-              <w:rPr>
-                <w:rFonts w:ascii="Calibri" w:eastAsia="Times New Roman" w:hAnsi="Calibri" w:cs="Times New Roman"/>
-                <w:color w:val="000000"/>
-                <w:lang w:eastAsia="zh-CN"/>
-              </w:rPr>
-              <w:t>nsferredStatus</w:t>
+              <w:t>TransferredStatus</w:t>
             </w:r>
             <w:proofErr w:type="spellEnd"/>
           </w:p>
@@ -758,13 +961,73 @@
         <w:rPr>
           <w:rFonts w:cstheme="minorHAnsi"/>
         </w:rPr>
-        <w:t>Resultater for pårørendeskjema</w:t>
-      </w:r>
-      <w:r>
-        <w:rPr>
-          <w:rFonts w:cstheme="minorHAnsi"/>
-        </w:rPr>
-        <w:t xml:space="preserve"> – prioriteres etter ferien</w:t>
+        <w:t xml:space="preserve">OK? </w:t>
+      </w:r>
+      <w:r>
+        <w:rPr>
+          <w:rFonts w:cstheme="minorHAnsi"/>
+        </w:rPr>
+        <w:t xml:space="preserve">Det har tidligere ikke vært skilt på type respirasjonsstøtte. </w:t>
+      </w:r>
+      <w:r>
+        <w:rPr>
+          <w:rFonts w:cstheme="minorHAnsi"/>
+        </w:rPr>
+        <w:t xml:space="preserve">Kvalitetsindikatoren er KUN </w:t>
+      </w:r>
+      <w:proofErr w:type="spellStart"/>
+      <w:r>
+        <w:rPr>
+          <w:rFonts w:cstheme="minorHAnsi"/>
+        </w:rPr>
+        <w:t>invasiv</w:t>
+      </w:r>
+      <w:proofErr w:type="spellEnd"/>
+      <w:r>
+        <w:rPr>
+          <w:rFonts w:cstheme="minorHAnsi"/>
+        </w:rPr>
+        <w:t xml:space="preserve"> ventilasjon </w:t>
+      </w:r>
+      <w:proofErr w:type="gramStart"/>
+      <w:r>
+        <w:rPr>
+          <w:rFonts w:cstheme="minorHAnsi"/>
+        </w:rPr>
+        <w:t>–</w:t>
+      </w:r>
+      <w:r>
+        <w:rPr>
+          <w:rFonts w:cstheme="minorHAnsi"/>
+        </w:rPr>
+        <w:t>endret</w:t>
+      </w:r>
+      <w:proofErr w:type="gramEnd"/>
+      <w:r>
+        <w:rPr>
+          <w:rFonts w:cstheme="minorHAnsi"/>
+        </w:rPr>
+        <w:t>!</w:t>
+      </w:r>
+      <w:r>
+        <w:rPr>
+          <w:rFonts w:cstheme="minorHAnsi"/>
+        </w:rPr>
+        <w:t xml:space="preserve"> (og </w:t>
+      </w:r>
+      <w:proofErr w:type="spellStart"/>
+      <w:r>
+        <w:rPr>
+          <w:rFonts w:cstheme="minorHAnsi"/>
+        </w:rPr>
+        <w:t>invvent</w:t>
+      </w:r>
+      <w:proofErr w:type="spellEnd"/>
+      <w:r>
+        <w:rPr>
+          <w:rFonts w:cstheme="minorHAnsi"/>
+        </w:rPr>
+        <w:t>&gt;0)</w:t>
       </w:r>
     </w:p>
     <w:p>
@@ -782,90 +1045,6 @@
         <w:rPr>
           <w:rFonts w:cstheme="minorHAnsi"/>
         </w:rPr>
-        <w:t xml:space="preserve">OK? </w:t>
-      </w:r>
-      <w:r>
-        <w:rPr>
-          <w:rFonts w:cstheme="minorHAnsi"/>
-        </w:rPr>
-        <w:t xml:space="preserve">Det har tidligere ikke vært skilt på type respirasjonsstøtte. </w:t>
-      </w:r>
-      <w:r>
-        <w:rPr>
-          <w:rFonts w:cstheme="minorHAnsi"/>
-        </w:rPr>
-        <w:t xml:space="preserve">Kvalitetsindikatoren er KUN </w:t>
-      </w:r>
-      <w:proofErr w:type="spellStart"/>
-      <w:r>
-        <w:rPr>
-          <w:rFonts w:cstheme="minorHAnsi"/>
-        </w:rPr>
-        <w:t>invasiv</w:t>
-      </w:r>
-      <w:proofErr w:type="spellEnd"/>
-      <w:r>
-        <w:rPr>
-          <w:rFonts w:cstheme="minorHAnsi"/>
-        </w:rPr>
-        <w:t xml:space="preserve"> ventilasjon </w:t>
-      </w:r>
-      <w:proofErr w:type="gramStart"/>
-      <w:r>
-        <w:rPr>
-          <w:rFonts w:cstheme="minorHAnsi"/>
-        </w:rPr>
-        <w:t>–</w:t>
-      </w:r>
-      <w:r>
-        <w:rPr>
-          <w:rFonts w:cstheme="minorHAnsi"/>
-        </w:rPr>
-        <w:t>endret</w:t>
-      </w:r>
-      <w:proofErr w:type="gramEnd"/>
-      <w:r>
-        <w:rPr>
-          <w:rFonts w:cstheme="minorHAnsi"/>
-        </w:rPr>
-        <w:t>!</w:t>
-      </w:r>
-      <w:r>
-        <w:rPr>
-          <w:rFonts w:cstheme="minorHAnsi"/>
-        </w:rPr>
-        <w:t xml:space="preserve"> (og </w:t>
-      </w:r>
-      <w:proofErr w:type="spellStart"/>
-      <w:r>
-        <w:rPr>
-          <w:rFonts w:cstheme="minorHAnsi"/>
-        </w:rPr>
-        <w:t>invvent</w:t>
-      </w:r>
-      <w:proofErr w:type="spellEnd"/>
-      <w:r>
-        <w:rPr>
-          <w:rFonts w:cstheme="minorHAnsi"/>
-        </w:rPr>
-        <w:t>&gt;0)</w:t>
-      </w:r>
-    </w:p>
-    <w:p>
-      <w:pPr>
-        <w:pStyle w:val="NoSpacing"/>
-        <w:numPr>
-          <w:ilvl w:val="0"/>
-          <w:numId w:val="24"/>
-        </w:numPr>
-        <w:rPr>
-          <w:rFonts w:cstheme="minorHAnsi"/>
-        </w:rPr>
-      </w:pPr>
-      <w:r>
-        <w:rPr>
-          <w:rFonts w:cstheme="minorHAnsi"/>
-        </w:rPr>
         <w:t>Ny</w:t>
       </w:r>
       <w:r>
@@ -1576,6 +1755,7 @@
         <w:rPr>
           <w:rFonts w:cstheme="minorHAnsi"/>
         </w:rPr>
+        <w:lastRenderedPageBreak/>
         <w:t>Ok?</w:t>
       </w:r>
       <w:r>
@@ -1813,7 +1993,6 @@
         <w:rPr>
           <w:rFonts w:cstheme="minorHAnsi"/>
         </w:rPr>
-        <w:lastRenderedPageBreak/>
         <w:t xml:space="preserve">Litt diskusjon om </w:t>
       </w:r>
       <w:proofErr w:type="spellStart"/>
@@ -3051,6 +3230,7 @@
         <w:rPr>
           <w:rFonts w:cstheme="minorHAnsi"/>
         </w:rPr>
+        <w:lastRenderedPageBreak/>
         <w:tab/>
       </w:r>
     </w:p>
@@ -3188,7 +3368,6 @@
         <w:rPr>
           <w:rFonts w:cstheme="minorHAnsi"/>
         </w:rPr>
-        <w:lastRenderedPageBreak/>
         <w:t xml:space="preserve">Har endret struktur på figur-pakken til intensiv. Dvs. alle søylefigurer benytter samme </w:t>
       </w:r>
       <w:proofErr w:type="spellStart"/>
@@ -4108,6 +4287,7 @@
         <w:rPr>
           <w:rFonts w:cstheme="minorHAnsi"/>
         </w:rPr>
+        <w:lastRenderedPageBreak/>
         <w:t>På telefon: Marianne</w:t>
       </w:r>
     </w:p>
@@ -4240,7 +4420,6 @@
         <w:rPr>
           <w:rFonts w:cstheme="minorHAnsi"/>
         </w:rPr>
-        <w:lastRenderedPageBreak/>
         <w:t>Kobling mot Folkeregisteret ok – får nå dødsdato i registeret. Slipper å registrere sykehusdødelighet.</w:t>
       </w:r>
     </w:p>
@@ -4883,6 +5062,7 @@
         <w:rPr>
           <w:rFonts w:cstheme="minorHAnsi"/>
         </w:rPr>
+        <w:lastRenderedPageBreak/>
         <w:t>Tatt ut figurtypen Fordeling, antall</w:t>
       </w:r>
     </w:p>
@@ -4949,7 +5129,6 @@
         </w:numPr>
       </w:pPr>
       <w:r>
-        <w:lastRenderedPageBreak/>
         <w:t xml:space="preserve">Reidar ber </w:t>
       </w:r>
       <w:proofErr w:type="spellStart"/>
@@ -5964,7 +6143,6 @@
         </w:rPr>
       </w:pPr>
       <w:r>
-        <w:lastRenderedPageBreak/>
         <w:t xml:space="preserve">Ad-hoc/kube: </w:t>
       </w:r>
       <w:r>
@@ -7398,6 +7576,7 @@
         </w:numPr>
       </w:pPr>
       <w:r>
+        <w:lastRenderedPageBreak/>
         <w:t>Død/levende ut av intensiv</w:t>
       </w:r>
     </w:p>
@@ -7598,7 +7777,6 @@
               <w:pStyle w:val="NoSpacing"/>
             </w:pPr>
             <w:r>
-              <w:lastRenderedPageBreak/>
               <w:t xml:space="preserve">Sykehustype </w:t>
             </w:r>
           </w:p>
@@ -7657,7 +7835,6 @@
               <w:pStyle w:val="NoSpacing"/>
             </w:pPr>
             <w:r>
-              <w:lastRenderedPageBreak/>
               <w:t>SMR</w:t>
             </w:r>
           </w:p>
@@ -8521,6 +8698,7 @@
         <w:pStyle w:val="Heading2"/>
       </w:pPr>
       <w:r>
+        <w:lastRenderedPageBreak/>
         <w:t>Respiratortid</w:t>
       </w:r>
     </w:p>
@@ -8613,7 +8791,6 @@
         <w:pStyle w:val="Heading2"/>
       </w:pPr>
       <w:r>
-        <w:lastRenderedPageBreak/>
         <w:t xml:space="preserve"> Alder</w:t>
       </w:r>
     </w:p>
@@ -9997,6 +10174,7 @@
         <w:pStyle w:val="Heading2"/>
       </w:pPr>
       <w:r>
+        <w:lastRenderedPageBreak/>
         <w:t>NEMS/NAS</w:t>
       </w:r>
     </w:p>
@@ -10076,7 +10254,6 @@
         <w:pStyle w:val="NoSpacing"/>
       </w:pPr>
       <w:r>
-        <w:lastRenderedPageBreak/>
         <w:t>Her er en feilkilde ved korte opphold som strekker seg over døgngrensen. Da kan et</w:t>
       </w:r>
     </w:p>
@@ -16695,7 +16872,7 @@
 </file>
 
 <file path=customXml/itemProps1.xml><?xml version="1.0" encoding="utf-8"?>
-<ds:datastoreItem xmlns:ds="http://schemas.openxmlformats.org/officeDocument/2006/customXml" ds:itemID="{AA538E6B-CD2A-48BF-917C-1A8D9630C537}">
+<ds:datastoreItem xmlns:ds="http://schemas.openxmlformats.org/officeDocument/2006/customXml" ds:itemID="{1AE2E0D1-5412-46F7-A148-F974BF6930EB}">
   <ds:schemaRefs>
     <ds:schemaRef ds:uri="http://schemas.openxmlformats.org/officeDocument/2006/bibliography"/>
   </ds:schemaRefs>

</xml_diff>

<commit_message>
Egen figurtype for innmåte
</commit_message>
<xml_diff>
--- a/doc/Arbeidsplan, NIR.docx
+++ b/doc/Arbeidsplan, NIR.docx
@@ -255,8 +255,6 @@
           <w:rFonts w:cstheme="minorHAnsi"/>
         </w:rPr>
       </w:pPr>
-      <w:bookmarkStart w:id="0" w:name="_GoBack"/>
-      <w:bookmarkEnd w:id="0"/>
     </w:p>
     <w:p>
       <w:pPr>
@@ -321,7 +319,7 @@
         <w:rPr>
           <w:rFonts w:cstheme="minorHAnsi"/>
         </w:rPr>
-        <w:t>OK?</w:t>
+        <w:t>Kvalitetsindikator</w:t>
       </w:r>
       <w:r>
         <w:rPr>
@@ -329,32 +327,86 @@
         </w:rPr>
         <w:t xml:space="preserve"> </w:t>
       </w:r>
-      <w:r>
-        <w:rPr>
-          <w:rFonts w:cstheme="minorHAnsi"/>
-        </w:rPr>
-        <w:t>Samlerapport –</w:t>
-      </w:r>
-      <w:r>
-        <w:rPr>
-          <w:rFonts w:cstheme="minorHAnsi"/>
-        </w:rPr>
-        <w:t xml:space="preserve"> feiler!! </w:t>
-      </w:r>
-      <w:proofErr w:type="spellStart"/>
-      <w:r>
-        <w:rPr>
-          <w:rFonts w:cstheme="minorHAnsi"/>
-        </w:rPr>
-        <w:t>fix</w:t>
-      </w:r>
-      <w:proofErr w:type="spellEnd"/>
+      <w:proofErr w:type="spellStart"/>
+      <w:r>
+        <w:rPr>
+          <w:rFonts w:cstheme="minorHAnsi"/>
+        </w:rPr>
+        <w:t>invasiv</w:t>
+      </w:r>
+      <w:proofErr w:type="spellEnd"/>
+      <w:r>
+        <w:rPr>
+          <w:rFonts w:cstheme="minorHAnsi"/>
+        </w:rPr>
+        <w:t xml:space="preserve"> ventilasjon –</w:t>
+      </w:r>
+    </w:p>
+    <w:p>
+      <w:pPr>
+        <w:pStyle w:val="NoSpacing"/>
+        <w:numPr>
+          <w:ilvl w:val="1"/>
+          <w:numId w:val="24"/>
+        </w:numPr>
+        <w:rPr>
+          <w:rFonts w:cstheme="minorHAnsi"/>
+        </w:rPr>
+      </w:pPr>
       <w:r>
         <w:rPr>
           <w:rFonts w:cstheme="minorHAnsi"/>
         </w:rPr>
         <w:t xml:space="preserve"> </w:t>
       </w:r>
+      <w:proofErr w:type="gramStart"/>
+      <w:r>
+        <w:rPr>
+          <w:rFonts w:cstheme="minorHAnsi"/>
+        </w:rPr>
+        <w:t>vis som medianverdi.</w:t>
+      </w:r>
+      <w:proofErr w:type="gramEnd"/>
+      <w:r>
+        <w:rPr>
+          <w:rFonts w:cstheme="minorHAnsi"/>
+        </w:rPr>
+        <w:t xml:space="preserve"> </w:t>
+      </w:r>
+    </w:p>
+    <w:p>
+      <w:pPr>
+        <w:pStyle w:val="NoSpacing"/>
+        <w:numPr>
+          <w:ilvl w:val="1"/>
+          <w:numId w:val="24"/>
+        </w:numPr>
+        <w:rPr>
+          <w:rFonts w:cstheme="minorHAnsi"/>
+        </w:rPr>
+      </w:pPr>
+      <w:r>
+        <w:rPr>
+          <w:rFonts w:cstheme="minorHAnsi"/>
+        </w:rPr>
+        <w:t xml:space="preserve">Filtrer bort overflyttinger og se på effekten (Dvs. send både med og uten til Reidar.) Skal vi evt. filtrere bort overflyttinger i andre fig. med </w:t>
+      </w:r>
+      <w:proofErr w:type="spellStart"/>
+      <w:r>
+        <w:rPr>
+          <w:rFonts w:cstheme="minorHAnsi"/>
+        </w:rPr>
+        <w:t>invasiv</w:t>
+      </w:r>
+      <w:proofErr w:type="spellEnd"/>
+      <w:r>
+        <w:rPr>
+          <w:rFonts w:cstheme="minorHAnsi"/>
+        </w:rPr>
+        <w:t xml:space="preserve"> ventilasjon?</w:t>
+      </w:r>
+      <w:bookmarkStart w:id="0" w:name="_GoBack"/>
+      <w:bookmarkEnd w:id="0"/>
     </w:p>
     <w:p>
       <w:pPr>
@@ -365,184 +417,47 @@
         </w:numPr>
         <w:rPr>
           <w:rFonts w:cstheme="minorHAnsi"/>
-          <w:highlight w:val="yellow"/>
-        </w:rPr>
-      </w:pPr>
-      <w:proofErr w:type="spellStart"/>
-      <w:r>
-        <w:rPr>
-          <w:rFonts w:cstheme="minorHAnsi"/>
-          <w:highlight w:val="yellow"/>
-        </w:rPr>
-        <w:t>Invasiv</w:t>
-      </w:r>
-      <w:proofErr w:type="spellEnd"/>
-      <w:r>
-        <w:rPr>
-          <w:rFonts w:cstheme="minorHAnsi"/>
-          <w:highlight w:val="yellow"/>
-        </w:rPr>
-        <w:t xml:space="preserve"> ventilasjon – ta bort overflyttede pasienter. Se på resultat med og uten.</w:t>
-      </w:r>
-    </w:p>
-    <w:tbl>
-      <w:tblPr>
-        <w:tblW w:w="8720" w:type="dxa"/>
-        <w:tblInd w:w="55" w:type="dxa"/>
-        <w:tblCellMar>
-          <w:left w:w="70" w:type="dxa"/>
-          <w:right w:w="70" w:type="dxa"/>
-        </w:tblCellMar>
-        <w:tblLook w:val="04A0" w:firstRow="1" w:lastRow="0" w:firstColumn="1" w:lastColumn="0" w:noHBand="0" w:noVBand="1"/>
-      </w:tblPr>
-      <w:tblGrid>
-        <w:gridCol w:w="1780"/>
-        <w:gridCol w:w="840"/>
-        <w:gridCol w:w="3180"/>
-        <w:gridCol w:w="2920"/>
-      </w:tblGrid>
-      <w:tr>
-        <w:trPr>
-          <w:trHeight w:val="300"/>
-        </w:trPr>
-        <w:tc>
-          <w:tcPr>
-            <w:tcW w:w="1780" w:type="dxa"/>
-            <w:tcBorders>
-              <w:top w:val="nil"/>
-              <w:left w:val="nil"/>
-              <w:bottom w:val="nil"/>
-              <w:right w:val="nil"/>
-            </w:tcBorders>
-            <w:shd w:val="clear" w:color="auto" w:fill="auto"/>
-            <w:noWrap/>
-            <w:vAlign w:val="bottom"/>
-            <w:hideMark/>
-          </w:tcPr>
-          <w:p>
-            <w:pPr>
-              <w:rPr>
-                <w:rFonts w:ascii="Calibri" w:eastAsia="Times New Roman" w:hAnsi="Calibri" w:cs="Times New Roman"/>
-                <w:color w:val="000000"/>
-                <w:lang w:eastAsia="zh-CN"/>
-              </w:rPr>
-            </w:pPr>
-            <w:proofErr w:type="spellStart"/>
-            <w:r>
-              <w:rPr>
-                <w:rFonts w:ascii="Calibri" w:eastAsia="Times New Roman" w:hAnsi="Calibri" w:cs="Times New Roman"/>
-                <w:color w:val="000000"/>
-                <w:lang w:eastAsia="zh-CN"/>
-              </w:rPr>
-              <w:t>TransferredStatus</w:t>
-            </w:r>
-            <w:proofErr w:type="spellEnd"/>
-          </w:p>
-        </w:tc>
-        <w:tc>
-          <w:tcPr>
-            <w:tcW w:w="840" w:type="dxa"/>
-            <w:tcBorders>
-              <w:top w:val="nil"/>
-              <w:left w:val="nil"/>
-              <w:bottom w:val="nil"/>
-              <w:right w:val="nil"/>
-            </w:tcBorders>
-            <w:shd w:val="clear" w:color="auto" w:fill="auto"/>
-            <w:noWrap/>
-            <w:vAlign w:val="bottom"/>
-            <w:hideMark/>
-          </w:tcPr>
-          <w:p>
-            <w:pPr>
-              <w:rPr>
-                <w:rFonts w:ascii="Calibri" w:eastAsia="Times New Roman" w:hAnsi="Calibri" w:cs="Times New Roman"/>
-                <w:color w:val="000000"/>
-                <w:lang w:eastAsia="zh-CN"/>
-              </w:rPr>
-            </w:pPr>
-            <w:proofErr w:type="spellStart"/>
-            <w:r>
-              <w:rPr>
-                <w:rFonts w:ascii="Calibri" w:eastAsia="Times New Roman" w:hAnsi="Calibri" w:cs="Times New Roman"/>
-                <w:color w:val="000000"/>
-                <w:lang w:eastAsia="zh-CN"/>
-              </w:rPr>
-              <w:t>ReshID</w:t>
-            </w:r>
-            <w:proofErr w:type="spellEnd"/>
-          </w:p>
-        </w:tc>
-        <w:tc>
-          <w:tcPr>
-            <w:tcW w:w="3180" w:type="dxa"/>
-            <w:tcBorders>
-              <w:top w:val="nil"/>
-              <w:left w:val="nil"/>
-              <w:bottom w:val="nil"/>
-              <w:right w:val="nil"/>
-            </w:tcBorders>
-            <w:shd w:val="clear" w:color="auto" w:fill="auto"/>
-            <w:noWrap/>
-            <w:vAlign w:val="bottom"/>
-            <w:hideMark/>
-          </w:tcPr>
-          <w:p>
-            <w:pPr>
-              <w:rPr>
-                <w:rFonts w:ascii="Calibri" w:eastAsia="Times New Roman" w:hAnsi="Calibri" w:cs="Times New Roman"/>
-                <w:color w:val="000000"/>
-                <w:lang w:eastAsia="zh-CN"/>
-              </w:rPr>
-            </w:pPr>
-            <w:proofErr w:type="spellStart"/>
-            <w:r>
-              <w:rPr>
-                <w:rFonts w:ascii="Calibri" w:eastAsia="Times New Roman" w:hAnsi="Calibri" w:cs="Times New Roman"/>
-                <w:color w:val="000000"/>
-                <w:lang w:eastAsia="zh-CN"/>
-              </w:rPr>
-              <w:t>PatientTransferredFromHospital</w:t>
-            </w:r>
-            <w:proofErr w:type="spellEnd"/>
-          </w:p>
-        </w:tc>
-        <w:tc>
-          <w:tcPr>
-            <w:tcW w:w="2920" w:type="dxa"/>
-            <w:tcBorders>
-              <w:top w:val="nil"/>
-              <w:left w:val="nil"/>
-              <w:bottom w:val="nil"/>
-              <w:right w:val="nil"/>
-            </w:tcBorders>
-            <w:shd w:val="clear" w:color="auto" w:fill="auto"/>
-            <w:noWrap/>
-            <w:vAlign w:val="bottom"/>
-            <w:hideMark/>
-          </w:tcPr>
-          <w:p>
-            <w:pPr>
-              <w:rPr>
-                <w:rFonts w:ascii="Calibri" w:eastAsia="Times New Roman" w:hAnsi="Calibri" w:cs="Times New Roman"/>
-                <w:color w:val="000000"/>
-                <w:lang w:eastAsia="zh-CN"/>
-              </w:rPr>
-            </w:pPr>
-            <w:proofErr w:type="spellStart"/>
-            <w:r>
-              <w:rPr>
-                <w:rFonts w:ascii="Calibri" w:eastAsia="Times New Roman" w:hAnsi="Calibri" w:cs="Times New Roman"/>
-                <w:color w:val="000000"/>
-                <w:lang w:eastAsia="zh-CN"/>
-              </w:rPr>
-              <w:t>PatientTransferredToHospital</w:t>
-            </w:r>
-            <w:proofErr w:type="spellEnd"/>
-          </w:p>
-        </w:tc>
-      </w:tr>
-    </w:tbl>
+        </w:rPr>
+      </w:pPr>
+      <w:r>
+        <w:rPr>
+          <w:rFonts w:cstheme="minorHAnsi"/>
+        </w:rPr>
+        <w:t>OK?</w:t>
+      </w:r>
+      <w:r>
+        <w:rPr>
+          <w:rFonts w:cstheme="minorHAnsi"/>
+        </w:rPr>
+        <w:t xml:space="preserve"> </w:t>
+      </w:r>
+      <w:r>
+        <w:rPr>
+          <w:rFonts w:cstheme="minorHAnsi"/>
+        </w:rPr>
+        <w:t>Samlerapport –</w:t>
+      </w:r>
+      <w:r>
+        <w:rPr>
+          <w:rFonts w:cstheme="minorHAnsi"/>
+        </w:rPr>
+        <w:t xml:space="preserve"> feiler!! </w:t>
+      </w:r>
+      <w:proofErr w:type="spellStart"/>
+      <w:r>
+        <w:rPr>
+          <w:rFonts w:cstheme="minorHAnsi"/>
+        </w:rPr>
+        <w:t>fix</w:t>
+      </w:r>
+      <w:proofErr w:type="spellEnd"/>
+      <w:r>
+        <w:rPr>
+          <w:rFonts w:cstheme="minorHAnsi"/>
+        </w:rPr>
+        <w:t xml:space="preserve"> </w:t>
+      </w:r>
+    </w:p>
     <w:p>
       <w:pPr>
         <w:pStyle w:val="NoSpacing"/>
@@ -555,6 +470,37 @@
           <w:highlight w:val="yellow"/>
         </w:rPr>
       </w:pPr>
+      <w:r>
+        <w:rPr>
+          <w:rFonts w:cstheme="minorHAnsi"/>
+          <w:b/>
+          <w:highlight w:val="yellow"/>
+        </w:rPr>
+        <w:t>OK?</w:t>
+      </w:r>
+      <w:r>
+        <w:rPr>
+          <w:rFonts w:cstheme="minorHAnsi"/>
+          <w:highlight w:val="yellow"/>
+        </w:rPr>
+        <w:t xml:space="preserve"> Sendt begge versjoner til Reidar. </w:t>
+      </w:r>
+      <w:proofErr w:type="spellStart"/>
+      <w:r>
+        <w:rPr>
+          <w:rFonts w:cstheme="minorHAnsi"/>
+          <w:highlight w:val="yellow"/>
+        </w:rPr>
+        <w:t>Invasiv</w:t>
+      </w:r>
+      <w:proofErr w:type="spellEnd"/>
+      <w:r>
+        <w:rPr>
+          <w:rFonts w:cstheme="minorHAnsi"/>
+          <w:highlight w:val="yellow"/>
+        </w:rPr>
+        <w:t xml:space="preserve"> ventilasjon – ta bort overflyttede pasienter. Se på resultat med og uten.</w:t>
+      </w:r>
     </w:p>
     <w:p>
       <w:pPr>
@@ -565,13 +511,47 @@
         </w:numPr>
         <w:rPr>
           <w:rFonts w:cstheme="minorHAnsi"/>
-          <w:highlight w:val="yellow"/>
-        </w:rPr>
-      </w:pPr>
-      <w:r>
-        <w:rPr>
-          <w:rFonts w:cstheme="minorHAnsi"/>
-          <w:highlight w:val="yellow"/>
+        </w:rPr>
+      </w:pPr>
+      <w:r>
+        <w:rPr>
+          <w:rFonts w:cstheme="minorHAnsi"/>
+          <w:b/>
+        </w:rPr>
+        <w:t>OK</w:t>
+      </w:r>
+      <w:r>
+        <w:rPr>
+          <w:rFonts w:cstheme="minorHAnsi"/>
+          <w:b/>
+        </w:rPr>
+        <w:t xml:space="preserve"> (kodes om i </w:t>
+      </w:r>
+      <w:proofErr w:type="spellStart"/>
+      <w:r>
+        <w:rPr>
+          <w:rFonts w:cstheme="minorHAnsi"/>
+          <w:b/>
+        </w:rPr>
+        <w:t>preprosess</w:t>
+      </w:r>
+      <w:proofErr w:type="spellEnd"/>
+      <w:r>
+        <w:rPr>
+          <w:rFonts w:cstheme="minorHAnsi"/>
+          <w:b/>
+        </w:rPr>
+        <w:t>.)</w:t>
+      </w:r>
+      <w:r>
+        <w:rPr>
+          <w:rFonts w:cstheme="minorHAnsi"/>
+        </w:rPr>
+        <w:t xml:space="preserve"> </w:t>
+      </w:r>
+      <w:r>
+        <w:rPr>
+          <w:rFonts w:cstheme="minorHAnsi"/>
         </w:rPr>
         <w:t xml:space="preserve">Overflyttinger til og fra egen </w:t>
       </w:r>
@@ -579,7 +559,6 @@
       <w:r>
         <w:rPr>
           <w:rFonts w:cstheme="minorHAnsi"/>
-          <w:highlight w:val="yellow"/>
         </w:rPr>
         <w:t>avd</w:t>
       </w:r>
@@ -587,7 +566,6 @@
       <w:r>
         <w:rPr>
           <w:rFonts w:cstheme="minorHAnsi"/>
-          <w:highlight w:val="yellow"/>
         </w:rPr>
         <w:t xml:space="preserve"> må ikke tas med når man filtrerer på overflyttinger. (Feil i MRS at mulig </w:t>
       </w:r>
@@ -595,7 +573,6 @@
       <w:r>
         <w:rPr>
           <w:rFonts w:cstheme="minorHAnsi"/>
-          <w:highlight w:val="yellow"/>
         </w:rPr>
         <w:t>å</w:t>
       </w:r>
@@ -603,29 +580,31 @@
       <w:r>
         <w:rPr>
           <w:rFonts w:cstheme="minorHAnsi"/>
-          <w:highlight w:val="yellow"/>
         </w:rPr>
         <w:t xml:space="preserve"> overflytting til og fra egen avd.) Eks. SMR hvor overflyttede pasienter fjernes</w:t>
       </w:r>
       <w:r>
         <w:rPr>
           <w:rFonts w:cstheme="minorHAnsi"/>
-          <w:highlight w:val="yellow"/>
         </w:rPr>
         <w:t>.</w:t>
       </w:r>
       <w:r>
         <w:rPr>
           <w:rFonts w:cstheme="minorHAnsi"/>
-          <w:highlight w:val="yellow"/>
-        </w:rPr>
-        <w:t xml:space="preserve"> Ser ikke ut til å være konverterte </w:t>
-      </w:r>
-      <w:proofErr w:type="spellStart"/>
-      <w:r>
-        <w:rPr>
-          <w:rFonts w:cstheme="minorHAnsi"/>
-          <w:highlight w:val="yellow"/>
+        </w:rPr>
+        <w:t xml:space="preserve"> </w:t>
+      </w:r>
+      <w:r>
+        <w:rPr>
+          <w:rFonts w:cstheme="minorHAnsi"/>
+        </w:rPr>
+        <w:t xml:space="preserve">(NB: Bare fullstendig hvis </w:t>
+      </w:r>
+      <w:proofErr w:type="spellStart"/>
+      <w:r>
+        <w:rPr>
+          <w:rFonts w:cstheme="minorHAnsi"/>
         </w:rPr>
         <w:t>resh</w:t>
       </w:r>
@@ -633,7 +612,6 @@
       <w:r>
         <w:rPr>
           <w:rFonts w:cstheme="minorHAnsi"/>
-          <w:highlight w:val="yellow"/>
         </w:rPr>
         <w:t xml:space="preserve"> i variablene </w:t>
       </w:r>
@@ -666,33 +644,13 @@
         <w:rPr>
           <w:color w:val="000000"/>
         </w:rPr>
-        <w:t xml:space="preserve">. </w:t>
+        <w:t xml:space="preserve"> er konvertert, noe de skal være</w:t>
       </w:r>
       <w:r>
         <w:rPr>
           <w:color w:val="000000"/>
         </w:rPr>
-        <w:t xml:space="preserve">(Har sendt forespørsel til Marianne og Eilev.) </w:t>
-      </w:r>
-      <w:r>
-        <w:rPr>
-          <w:color w:val="000000"/>
-        </w:rPr>
-        <w:t xml:space="preserve">Hvis det ikke er konvertert </w:t>
-      </w:r>
-      <w:proofErr w:type="spellStart"/>
-      <w:r>
-        <w:rPr>
-          <w:color w:val="000000"/>
-        </w:rPr>
-        <w:t>resh</w:t>
-      </w:r>
-      <w:proofErr w:type="spellEnd"/>
-      <w:r>
-        <w:rPr>
-          <w:color w:val="000000"/>
-        </w:rPr>
-        <w:t>, vil ei slik filtrering bli ufullstendig.</w:t>
+        <w:t>.</w:t>
       </w:r>
     </w:p>
     <w:p>
@@ -704,138 +662,13 @@
         </w:numPr>
         <w:rPr>
           <w:rFonts w:cstheme="minorHAnsi"/>
-          <w:highlight w:val="yellow"/>
         </w:rPr>
       </w:pPr>
       <w:r>
         <w:rPr>
           <w:color w:val="000000"/>
         </w:rPr>
-        <w:t xml:space="preserve">Husk at </w:t>
-      </w:r>
-      <w:proofErr w:type="spellStart"/>
-      <w:r>
-        <w:rPr>
-          <w:color w:val="000000"/>
-        </w:rPr>
-        <w:t>minald</w:t>
-      </w:r>
-      <w:proofErr w:type="spellEnd"/>
-      <w:r>
-        <w:rPr>
-          <w:color w:val="000000"/>
-        </w:rPr>
-        <w:t xml:space="preserve">, o.l. også må sendes med fra </w:t>
-      </w:r>
-      <w:proofErr w:type="spellStart"/>
-      <w:r>
-        <w:rPr>
-          <w:color w:val="000000"/>
-        </w:rPr>
-        <w:t>Tilretteleggfila</w:t>
-      </w:r>
-      <w:proofErr w:type="spellEnd"/>
-      <w:r>
-        <w:rPr>
-          <w:color w:val="000000"/>
-        </w:rPr>
-        <w:t xml:space="preserve"> til moderfunksjonen.</w:t>
-      </w:r>
-    </w:p>
-    <w:p>
-      <w:pPr>
-        <w:pStyle w:val="NoSpacing"/>
-        <w:numPr>
-          <w:ilvl w:val="0"/>
-          <w:numId w:val="24"/>
-        </w:numPr>
-        <w:rPr>
-          <w:rFonts w:cstheme="minorHAnsi"/>
-        </w:rPr>
-      </w:pPr>
-      <w:r>
-        <w:rPr>
-          <w:rFonts w:cstheme="minorHAnsi"/>
-        </w:rPr>
-        <w:t xml:space="preserve">Kvalitetsindikator </w:t>
-      </w:r>
-      <w:proofErr w:type="spellStart"/>
-      <w:r>
-        <w:rPr>
-          <w:rFonts w:cstheme="minorHAnsi"/>
-        </w:rPr>
-        <w:t>invasiv</w:t>
-      </w:r>
-      <w:proofErr w:type="spellEnd"/>
-      <w:r>
-        <w:rPr>
-          <w:rFonts w:cstheme="minorHAnsi"/>
-        </w:rPr>
-        <w:t xml:space="preserve"> ventilasjon –</w:t>
-      </w:r>
-    </w:p>
-    <w:p>
-      <w:pPr>
-        <w:pStyle w:val="NoSpacing"/>
-        <w:numPr>
-          <w:ilvl w:val="1"/>
-          <w:numId w:val="24"/>
-        </w:numPr>
-        <w:rPr>
-          <w:rFonts w:cstheme="minorHAnsi"/>
-        </w:rPr>
-      </w:pPr>
-      <w:r>
-        <w:rPr>
-          <w:rFonts w:cstheme="minorHAnsi"/>
-        </w:rPr>
-        <w:t xml:space="preserve"> </w:t>
-      </w:r>
-      <w:proofErr w:type="gramStart"/>
-      <w:r>
-        <w:rPr>
-          <w:rFonts w:cstheme="minorHAnsi"/>
-        </w:rPr>
-        <w:t>vis som medianverdi.</w:t>
-      </w:r>
-      <w:proofErr w:type="gramEnd"/>
-      <w:r>
-        <w:rPr>
-          <w:rFonts w:cstheme="minorHAnsi"/>
-        </w:rPr>
-        <w:t xml:space="preserve"> </w:t>
-      </w:r>
-    </w:p>
-    <w:p>
-      <w:pPr>
-        <w:pStyle w:val="NoSpacing"/>
-        <w:numPr>
-          <w:ilvl w:val="1"/>
-          <w:numId w:val="24"/>
-        </w:numPr>
-        <w:rPr>
-          <w:rFonts w:cstheme="minorHAnsi"/>
-        </w:rPr>
-      </w:pPr>
-      <w:r>
-        <w:rPr>
-          <w:rFonts w:cstheme="minorHAnsi"/>
-        </w:rPr>
-        <w:t xml:space="preserve">Filtrer bort overflyttinger og se på effekten (Dvs. send både med og uten til Reidar.) Skal vi evt. filtrere bort overflyttinger i andre fig. med </w:t>
-      </w:r>
-      <w:proofErr w:type="spellStart"/>
-      <w:r>
-        <w:rPr>
-          <w:rFonts w:cstheme="minorHAnsi"/>
-        </w:rPr>
-        <w:t>invasiv</w:t>
-      </w:r>
-      <w:proofErr w:type="spellEnd"/>
-      <w:r>
-        <w:rPr>
-          <w:rFonts w:cstheme="minorHAnsi"/>
-        </w:rPr>
-        <w:t xml:space="preserve"> ventilasjon?</w:t>
+        <w:t>Gå gjennom og sjekk at beste øverst</w:t>
       </w:r>
     </w:p>
     <w:p>
@@ -16872,7 +16705,7 @@
 </file>
 
 <file path=customXml/itemProps1.xml><?xml version="1.0" encoding="utf-8"?>
-<ds:datastoreItem xmlns:ds="http://schemas.openxmlformats.org/officeDocument/2006/customXml" ds:itemID="{1AE2E0D1-5412-46F7-A148-F974BF6930EB}">
+<ds:datastoreItem xmlns:ds="http://schemas.openxmlformats.org/officeDocument/2006/customXml" ds:itemID="{728B6FBB-B180-4F4F-8079-A7F93AA0ADA1}">
   <ds:schemaRefs>
     <ds:schemaRef ds:uri="http://schemas.openxmlformats.org/officeDocument/2006/bibliography"/>
   </ds:schemaRefs>

</xml_diff>